<commit_message>
Split the code into a module folder `resume_generator`
</commit_message>
<xml_diff>
--- a/templates/simple.docx
+++ b/templates/simple.docx
@@ -13,7 +13,6 @@
       </w:pPr>
       <w:r>
         <w:rPr>
-          <w:rFonts w:ascii="DejaVu Sans" w:hAnsi="DejaVu Sans"/>
           <w:b/>
           <w:bCs/>
           <w:color w:val="7654DA"/>
@@ -25,7 +24,6 @@
       </w:r>
       <w:r>
         <w:rPr>
-          <w:rFonts w:ascii="DejaVu Sans" w:hAnsi="DejaVu Sans"/>
           <w:sz w:val="24"/>
           <w:szCs w:val="24"/>
         </w:rPr>
@@ -65,15 +63,10 @@
             </w:pPr>
             <w:r/>
             <w:r>
-              <w:rPr>
-                <w:rFonts w:ascii="DejaVu Sans" w:hAnsi="DejaVu Sans"/>
-                <w:sz w:val="24"/>
-                <w:szCs w:val="24"/>
-              </w:rPr>
-            </w:r>
-            <w:r>
-              <w:rPr>
-                <w:rFonts w:ascii="DejaVu Sans" w:hAnsi="DejaVu Sans"/>
+              <w:rPr/>
+            </w:r>
+            <w:r>
+              <w:rPr>
                 <w:sz w:val="24"/>
                 <w:szCs w:val="24"/>
               </w:rPr>
@@ -89,55 +82,7 @@
                 <w:sz w:val="24"/>
                 <w:szCs w:val="24"/>
               </w:rPr>
-              <w:t>{{</w:t>
-            </w:r>
-            <w:r>
-              <w:rPr>
-                <w:b/>
-                <w:bCs/>
-                <w:i/>
-                <w:iCs/>
-                <w:color w:val="7654DA"/>
-                <w:sz w:val="24"/>
-                <w:szCs w:val="24"/>
-              </w:rPr>
-              <w:t>r</w:t>
-            </w:r>
-            <w:r>
-              <w:rPr>
-                <w:b/>
-                <w:bCs/>
-                <w:i/>
-                <w:iCs/>
-                <w:color w:val="7654DA"/>
-                <w:sz w:val="24"/>
-                <w:szCs w:val="24"/>
-              </w:rPr>
-              <w:t xml:space="preserve"> website</w:t>
-            </w:r>
-            <w:r>
-              <w:rPr>
-                <w:b/>
-                <w:bCs/>
-                <w:i/>
-                <w:iCs/>
-                <w:color w:val="7654DA"/>
-                <w:sz w:val="24"/>
-                <w:szCs w:val="24"/>
-              </w:rPr>
-              <w:t>_link</w:t>
-            </w:r>
-            <w:r>
-              <w:rPr>
-                <w:b/>
-                <w:bCs/>
-                <w:i/>
-                <w:iCs/>
-                <w:color w:val="7654DA"/>
-                <w:sz w:val="24"/>
-                <w:szCs w:val="24"/>
-              </w:rPr>
-              <w:t xml:space="preserve"> }}</w:t>
+              <w:t>{{r website_link }}</w:t>
             </w:r>
           </w:p>
         </w:tc>
@@ -159,11 +104,10 @@
             </w:pPr>
             <w:r>
               <w:rPr>
-                <w:rFonts w:ascii="DejaVu Sans" w:hAnsi="DejaVu Sans"/>
                 <w:sz w:val="24"/>
                 <w:szCs w:val="24"/>
               </w:rPr>
-              <w:t>{{ basics.location.city }},{{ basics.location.country }}</w:t>
+              <w:t>{{ basics.location.city }}, {{ basics.location.country }}</w:t>
             </w:r>
           </w:p>
           <w:p>
@@ -180,7 +124,6 @@
             </w:pPr>
             <w:r>
               <w:rPr>
-                <w:rFonts w:ascii="DejaVu Sans" w:hAnsi="DejaVu Sans"/>
                 <w:sz w:val="24"/>
                 <w:szCs w:val="24"/>
               </w:rPr>
@@ -199,21 +142,7 @@
                 <w:sz w:val="24"/>
                 <w:szCs w:val="24"/>
               </w:rPr>
-              <w:t>{{</w:t>
-            </w:r>
-            <w:r>
-              <w:rPr>
-                <w:sz w:val="24"/>
-                <w:szCs w:val="24"/>
-              </w:rPr>
-              <w:t>r email_link</w:t>
-            </w:r>
-            <w:r>
-              <w:rPr>
-                <w:sz w:val="24"/>
-                <w:szCs w:val="24"/>
-              </w:rPr>
-              <w:t xml:space="preserve"> }}</w:t>
+              <w:t>{{r email_link }}</w:t>
             </w:r>
           </w:p>
         </w:tc>
@@ -237,7 +166,6 @@
       </w:pPr>
       <w:r>
         <w:rPr>
-          <w:rFonts w:ascii="DejaVu Sans" w:hAnsi="DejaVu Sans"/>
           <w:b/>
           <w:bCs/>
           <w:sz w:val="22"/>
@@ -245,15 +173,6 @@
         </w:rPr>
         <w:br/>
         <w:t>{{ tr.work }}</w:t>
-      </w:r>
-      <w:r>
-        <w:rPr>
-          <w:rFonts w:ascii="DejaVu Sans" w:hAnsi="DejaVu Sans"/>
-          <w:b/>
-          <w:bCs/>
-          <w:sz w:val="22"/>
-          <w:szCs w:val="22"/>
-        </w:rPr>
         <w:br/>
         <w:t xml:space="preserve">      </w:t>
       </w:r>
@@ -297,30 +216,11 @@
             </w:pPr>
             <w:r>
               <w:rPr>
-                <w:rFonts w:ascii="DejaVu Sans" w:hAnsi="DejaVu Sans"/>
                 <w:sz w:val="22"/>
                 <w:szCs w:val="22"/>
                 <w:lang w:val="en-US"/>
               </w:rPr>
-              <w:t xml:space="preserve">{% </w:t>
-            </w:r>
-            <w:r>
-              <w:rPr>
-                <w:rFonts w:ascii="DejaVu Sans" w:hAnsi="DejaVu Sans"/>
-                <w:sz w:val="22"/>
-                <w:szCs w:val="22"/>
-                <w:lang w:val="en-US"/>
-              </w:rPr>
-              <w:t xml:space="preserve">{%tr </w:t>
-            </w:r>
-            <w:r>
-              <w:rPr>
-                <w:rFonts w:ascii="DejaVu Sans" w:hAnsi="DejaVu Sans"/>
-                <w:sz w:val="22"/>
-                <w:szCs w:val="22"/>
-                <w:lang w:val="en-US"/>
-              </w:rPr>
-              <w:t>for job in work %}</w:t>
+              <w:t>{% {%tr for job in work %}</w:t>
             </w:r>
           </w:p>
         </w:tc>
@@ -345,7 +245,6 @@
             </w:pPr>
             <w:r>
               <w:rPr>
-                <w:rFonts w:ascii="DejaVu Sans" w:hAnsi="DejaVu Sans"/>
                 <w:sz w:val="22"/>
                 <w:szCs w:val="22"/>
               </w:rPr>
@@ -374,7 +273,6 @@
             </w:pPr>
             <w:r>
               <w:rPr>
-                <w:rFonts w:ascii="DejaVu Sans" w:hAnsi="DejaVu Sans"/>
                 <w:b/>
                 <w:bCs/>
                 <w:sz w:val="22"/>
@@ -385,7 +283,6 @@
             </w:r>
             <w:r>
               <w:rPr>
-                <w:rFonts w:ascii="DejaVu Sans" w:hAnsi="DejaVu Sans"/>
                 <w:b w:val="false"/>
                 <w:bCs w:val="false"/>
                 <w:i/>
@@ -416,7 +313,6 @@
             </w:pPr>
             <w:r>
               <w:rPr>
-                <w:rFonts w:ascii="DejaVu Sans" w:hAnsi="DejaVu Sans"/>
                 <w:sz w:val="22"/>
                 <w:szCs w:val="22"/>
               </w:rPr>
@@ -424,7 +320,7 @@
             </w:r>
             <w:r>
               <w:rPr>
-                <w:rFonts w:eastAsia="Calibri" w:cs="" w:ascii="DejaVu Sans" w:hAnsi="DejaVu Sans"/>
+                <w:rFonts w:eastAsia="Calibri" w:cs=""/>
                 <w:sz w:val="22"/>
                 <w:szCs w:val="22"/>
               </w:rPr>
@@ -432,7 +328,6 @@
             </w:r>
             <w:r>
               <w:rPr>
-                <w:rFonts w:ascii="DejaVu Sans" w:hAnsi="DejaVu Sans"/>
                 <w:sz w:val="22"/>
                 <w:szCs w:val="22"/>
               </w:rPr>
@@ -469,7 +364,6 @@
             </w:pPr>
             <w:r>
               <w:rPr>
-                <w:rFonts w:ascii="DejaVu Sans" w:hAnsi="DejaVu Sans"/>
                 <w:i w:val="false"/>
                 <w:iCs w:val="false"/>
               </w:rPr>
@@ -506,27 +400,10 @@
             </w:pPr>
             <w:r>
               <w:rPr>
-                <w:rFonts w:ascii="DejaVu Sans" w:hAnsi="DejaVu Sans"/>
                 <w:i w:val="false"/>
                 <w:iCs w:val="false"/>
               </w:rPr>
-              <w:t>{%</w:t>
-            </w:r>
-            <w:r>
-              <w:rPr>
-                <w:rFonts w:ascii="DejaVu Sans" w:hAnsi="DejaVu Sans"/>
-                <w:i w:val="false"/>
-                <w:iCs w:val="false"/>
-              </w:rPr>
-              <w:t xml:space="preserve"> </w:t>
-            </w:r>
-            <w:r>
-              <w:rPr>
-                <w:rFonts w:ascii="DejaVu Sans" w:hAnsi="DejaVu Sans"/>
-                <w:i w:val="false"/>
-                <w:iCs w:val="false"/>
-              </w:rPr>
-              <w:t>for highlight in job.highlights -%}</w:t>
+              <w:t>{% for highlight in job.highlights -%}</w:t>
             </w:r>
           </w:p>
           <w:p>
@@ -540,21 +417,7 @@
                 <w:sz w:val="22"/>
                 <w:szCs w:val="22"/>
               </w:rPr>
-              <w:t xml:space="preserve">- </w:t>
-            </w:r>
-            <w:r>
-              <w:rPr>
-                <w:sz w:val="22"/>
-                <w:szCs w:val="22"/>
-              </w:rPr>
-              <w:t xml:space="preserve"> </w:t>
-            </w:r>
-            <w:r>
-              <w:rPr>
-                <w:sz w:val="22"/>
-                <w:szCs w:val="22"/>
-              </w:rPr>
-              <w:t>{{ highlight }}</w:t>
+              <w:t>-  {{ highlight }}</w:t>
               <w:br/>
               <w:t>{% endfor %}</w:t>
             </w:r>
@@ -589,7 +452,6 @@
             </w:pPr>
             <w:r>
               <w:rPr>
-                <w:rFonts w:ascii="DejaVu Sans" w:hAnsi="DejaVu Sans"/>
                 <w:i w:val="false"/>
                 <w:iCs w:val="false"/>
               </w:rPr>
@@ -625,27 +487,10 @@
             </w:pPr>
             <w:r>
               <w:rPr>
-                <w:rFonts w:ascii="DejaVu Sans" w:hAnsi="DejaVu Sans"/>
-                <w:sz w:val="22"/>
-                <w:szCs w:val="22"/>
-              </w:rPr>
-              <w:t>{%</w:t>
-            </w:r>
-            <w:r>
-              <w:rPr>
-                <w:rFonts w:ascii="DejaVu Sans" w:hAnsi="DejaVu Sans"/>
-                <w:sz w:val="22"/>
-                <w:szCs w:val="22"/>
-              </w:rPr>
-              <w:t>tr</w:t>
-            </w:r>
-            <w:r>
-              <w:rPr>
-                <w:rFonts w:ascii="DejaVu Sans" w:hAnsi="DejaVu Sans"/>
-                <w:sz w:val="22"/>
-                <w:szCs w:val="22"/>
-              </w:rPr>
-              <w:t xml:space="preserve"> endfor %}</w:t>
+                <w:sz w:val="22"/>
+                <w:szCs w:val="22"/>
+              </w:rPr>
+              <w:t>{%tr endfor %}</w:t>
             </w:r>
           </w:p>
         </w:tc>
@@ -669,7 +514,6 @@
       </w:pPr>
       <w:r>
         <w:rPr>
-          <w:rFonts w:ascii="DejaVu Sans" w:hAnsi="DejaVu Sans"/>
           <w:b/>
           <w:bCs/>
           <w:sz w:val="22"/>
@@ -691,22 +535,12 @@
       </w:pPr>
       <w:r>
         <w:rPr>
-          <w:rFonts w:ascii="DejaVu Sans" w:hAnsi="DejaVu Sans"/>
           <w:b/>
           <w:bCs/>
           <w:sz w:val="22"/>
           <w:szCs w:val="22"/>
         </w:rPr>
         <w:t>{{ tr.education }}</w:t>
-      </w:r>
-      <w:r>
-        <w:rPr>
-          <w:rFonts w:ascii="DejaVu Sans" w:hAnsi="DejaVu Sans"/>
-          <w:b/>
-          <w:bCs/>
-          <w:sz w:val="22"/>
-          <w:szCs w:val="22"/>
-        </w:rPr>
         <w:br/>
         <w:t xml:space="preserve">      </w:t>
       </w:r>
@@ -750,66 +584,11 @@
             </w:pPr>
             <w:r>
               <w:rPr>
-                <w:rFonts w:ascii="DejaVu Sans" w:hAnsi="DejaVu Sans"/>
                 <w:sz w:val="22"/>
                 <w:szCs w:val="22"/>
                 <w:lang w:val="en-US"/>
               </w:rPr>
-              <w:t xml:space="preserve">{% </w:t>
-            </w:r>
-            <w:r>
-              <w:rPr>
-                <w:rFonts w:ascii="DejaVu Sans" w:hAnsi="DejaVu Sans"/>
-                <w:sz w:val="22"/>
-                <w:szCs w:val="22"/>
-                <w:lang w:val="en-US"/>
-              </w:rPr>
-              <w:t xml:space="preserve">{%tr </w:t>
-            </w:r>
-            <w:r>
-              <w:rPr>
-                <w:rFonts w:ascii="DejaVu Sans" w:hAnsi="DejaVu Sans"/>
-                <w:sz w:val="22"/>
-                <w:szCs w:val="22"/>
-                <w:lang w:val="en-US"/>
-              </w:rPr>
-              <w:t xml:space="preserve">for </w:t>
-            </w:r>
-            <w:r>
-              <w:rPr>
-                <w:rFonts w:ascii="DejaVu Sans" w:hAnsi="DejaVu Sans"/>
-                <w:sz w:val="22"/>
-                <w:szCs w:val="22"/>
-                <w:lang w:val="en-US"/>
-              </w:rPr>
-              <w:t xml:space="preserve">edu </w:t>
-            </w:r>
-            <w:r>
-              <w:rPr>
-                <w:rFonts w:ascii="DejaVu Sans" w:hAnsi="DejaVu Sans"/>
-                <w:sz w:val="22"/>
-                <w:szCs w:val="22"/>
-                <w:lang w:val="en-US"/>
-              </w:rPr>
-              <w:t xml:space="preserve">in </w:t>
-            </w:r>
-            <w:r>
-              <w:rPr>
-                <w:rFonts w:ascii="DejaVu Sans" w:hAnsi="DejaVu Sans"/>
-                <w:sz w:val="22"/>
-                <w:szCs w:val="22"/>
-                <w:lang w:val="en-US"/>
-              </w:rPr>
-              <w:t>education</w:t>
-            </w:r>
-            <w:r>
-              <w:rPr>
-                <w:rFonts w:ascii="DejaVu Sans" w:hAnsi="DejaVu Sans"/>
-                <w:sz w:val="22"/>
-                <w:szCs w:val="22"/>
-                <w:lang w:val="en-US"/>
-              </w:rPr>
-              <w:t xml:space="preserve"> %}</w:t>
+              <w:t>{% {%tr for edu in education %}</w:t>
             </w:r>
           </w:p>
         </w:tc>
@@ -834,7 +613,6 @@
             </w:pPr>
             <w:r>
               <w:rPr>
-                <w:rFonts w:ascii="DejaVu Sans" w:hAnsi="DejaVu Sans"/>
                 <w:sz w:val="22"/>
                 <w:szCs w:val="22"/>
               </w:rPr>
@@ -863,58 +641,16 @@
             </w:pPr>
             <w:r>
               <w:rPr>
-                <w:rFonts w:ascii="DejaVu Sans" w:hAnsi="DejaVu Sans"/>
                 <w:b/>
                 <w:bCs/>
                 <w:sz w:val="22"/>
                 <w:szCs w:val="22"/>
               </w:rPr>
-              <w:t xml:space="preserve">{{ </w:t>
-            </w:r>
-            <w:r>
-              <w:rPr>
-                <w:rFonts w:ascii="DejaVu Sans" w:hAnsi="DejaVu Sans"/>
-                <w:b/>
-                <w:bCs/>
-                <w:sz w:val="22"/>
-                <w:szCs w:val="22"/>
-              </w:rPr>
-              <w:t>edu</w:t>
-            </w:r>
-            <w:r>
-              <w:rPr>
-                <w:rFonts w:ascii="DejaVu Sans" w:hAnsi="DejaVu Sans"/>
-                <w:b/>
-                <w:bCs/>
-                <w:sz w:val="22"/>
-                <w:szCs w:val="22"/>
-              </w:rPr>
-              <w:t>.</w:t>
-            </w:r>
-            <w:r>
-              <w:rPr>
-                <w:rFonts w:ascii="DejaVu Sans" w:hAnsi="DejaVu Sans"/>
-                <w:b/>
-                <w:bCs/>
-                <w:sz w:val="22"/>
-                <w:szCs w:val="22"/>
-              </w:rPr>
-              <w:t xml:space="preserve">institution </w:t>
-            </w:r>
-            <w:r>
-              <w:rPr>
-                <w:rFonts w:ascii="DejaVu Sans" w:hAnsi="DejaVu Sans"/>
-                <w:b/>
-                <w:bCs/>
-                <w:sz w:val="22"/>
-                <w:szCs w:val="22"/>
-              </w:rPr>
-              <w:t>}}</w:t>
+              <w:t>{{ edu.institution }}</w:t>
               <w:br/>
             </w:r>
             <w:r>
               <w:rPr>
-                <w:rFonts w:ascii="DejaVu Sans" w:hAnsi="DejaVu Sans"/>
                 <w:b w:val="false"/>
                 <w:bCs w:val="false"/>
                 <w:i/>
@@ -922,55 +658,7 @@
                 <w:sz w:val="20"/>
                 <w:szCs w:val="20"/>
               </w:rPr>
-              <w:t xml:space="preserve">{{ </w:t>
-            </w:r>
-            <w:r>
-              <w:rPr>
-                <w:rFonts w:ascii="DejaVu Sans" w:hAnsi="DejaVu Sans"/>
-                <w:b w:val="false"/>
-                <w:bCs w:val="false"/>
-                <w:i/>
-                <w:iCs/>
-                <w:sz w:val="20"/>
-                <w:szCs w:val="20"/>
-              </w:rPr>
-              <w:t>edu</w:t>
-            </w:r>
-            <w:r>
-              <w:rPr>
-                <w:rFonts w:ascii="DejaVu Sans" w:hAnsi="DejaVu Sans"/>
-                <w:b w:val="false"/>
-                <w:bCs w:val="false"/>
-                <w:i/>
-                <w:iCs/>
-                <w:sz w:val="20"/>
-                <w:szCs w:val="20"/>
-              </w:rPr>
-              <w:t>.</w:t>
-            </w:r>
-            <w:r>
-              <w:rPr>
-                <w:rFonts w:ascii="DejaVu Sans" w:hAnsi="DejaVu Sans"/>
-                <w:b w:val="false"/>
-                <w:bCs w:val="false"/>
-                <w:i/>
-                <w:iCs/>
-                <w:sz w:val="20"/>
-                <w:szCs w:val="20"/>
-              </w:rPr>
-              <w:t>studyType</w:t>
-            </w:r>
-            <w:r>
-              <w:rPr>
-                <w:rFonts w:ascii="DejaVu Sans" w:hAnsi="DejaVu Sans"/>
-                <w:b w:val="false"/>
-                <w:bCs w:val="false"/>
-                <w:i/>
-                <w:iCs/>
-                <w:sz w:val="20"/>
-                <w:szCs w:val="20"/>
-              </w:rPr>
-              <w:t xml:space="preserve"> }}</w:t>
+              <w:t>{{ edu.studyType }}</w:t>
             </w:r>
           </w:p>
         </w:tc>
@@ -993,47 +681,14 @@
             </w:pPr>
             <w:r>
               <w:rPr>
-                <w:rFonts w:ascii="DejaVu Sans" w:hAnsi="DejaVu Sans"/>
-                <w:sz w:val="22"/>
-                <w:szCs w:val="22"/>
-              </w:rPr>
-              <w:t xml:space="preserve">{{ </w:t>
-            </w:r>
-            <w:r>
-              <w:rPr>
-                <w:rFonts w:ascii="DejaVu Sans" w:hAnsi="DejaVu Sans"/>
-                <w:sz w:val="22"/>
-                <w:szCs w:val="22"/>
-              </w:rPr>
-              <w:t>edu</w:t>
-            </w:r>
-            <w:r>
-              <w:rPr>
-                <w:rFonts w:ascii="DejaVu Sans" w:hAnsi="DejaVu Sans"/>
-                <w:sz w:val="22"/>
-                <w:szCs w:val="22"/>
-              </w:rPr>
-              <w:t xml:space="preserve">.startDate }} – {{ </w:t>
-            </w:r>
-            <w:r>
-              <w:rPr>
-                <w:rFonts w:ascii="DejaVu Sans" w:hAnsi="DejaVu Sans"/>
-                <w:sz w:val="22"/>
-                <w:szCs w:val="22"/>
-              </w:rPr>
-              <w:t>edu</w:t>
-            </w:r>
-            <w:r>
-              <w:rPr>
-                <w:rFonts w:ascii="DejaVu Sans" w:hAnsi="DejaVu Sans"/>
-                <w:sz w:val="22"/>
-                <w:szCs w:val="22"/>
-              </w:rPr>
-              <w:t xml:space="preserve">.endDate or </w:t>
-            </w:r>
-            <w:r>
-              <w:rPr>
-                <w:rFonts w:eastAsia="Calibri" w:cs="" w:ascii="DejaVu Sans" w:hAnsi="DejaVu Sans"/>
+                <w:sz w:val="22"/>
+                <w:szCs w:val="22"/>
+              </w:rPr>
+              <w:t xml:space="preserve">{{ edu.startDate }} – {{ edu.endDate or </w:t>
+            </w:r>
+            <w:r>
+              <w:rPr>
+                <w:rFonts w:eastAsia="Calibri" w:cs=""/>
                 <w:sz w:val="22"/>
                 <w:szCs w:val="22"/>
               </w:rPr>
@@ -1041,7 +696,6 @@
             </w:r>
             <w:r>
               <w:rPr>
-                <w:rFonts w:ascii="DejaVu Sans" w:hAnsi="DejaVu Sans"/>
                 <w:sz w:val="22"/>
                 <w:szCs w:val="22"/>
               </w:rPr>
@@ -1078,7 +732,6 @@
             </w:pPr>
             <w:r>
               <w:rPr>
-                <w:rFonts w:ascii="DejaVu Sans" w:hAnsi="DejaVu Sans"/>
                 <w:i w:val="false"/>
                 <w:iCs w:val="false"/>
               </w:rPr>
@@ -1115,59 +768,10 @@
             </w:pPr>
             <w:r>
               <w:rPr>
-                <w:rFonts w:ascii="DejaVu Sans" w:hAnsi="DejaVu Sans"/>
                 <w:i w:val="false"/>
                 <w:iCs w:val="false"/>
               </w:rPr>
-              <w:t>{%</w:t>
-            </w:r>
-            <w:r>
-              <w:rPr>
-                <w:rFonts w:ascii="DejaVu Sans" w:hAnsi="DejaVu Sans"/>
-                <w:i w:val="false"/>
-                <w:iCs w:val="false"/>
-              </w:rPr>
-              <w:t xml:space="preserve"> </w:t>
-            </w:r>
-            <w:r>
-              <w:rPr>
-                <w:rFonts w:ascii="DejaVu Sans" w:hAnsi="DejaVu Sans"/>
-                <w:i w:val="false"/>
-                <w:iCs w:val="false"/>
-              </w:rPr>
-              <w:t xml:space="preserve">for </w:t>
-            </w:r>
-            <w:r>
-              <w:rPr>
-                <w:rFonts w:ascii="DejaVu Sans" w:hAnsi="DejaVu Sans"/>
-                <w:i w:val="false"/>
-                <w:iCs w:val="false"/>
-              </w:rPr>
-              <w:t>course</w:t>
-            </w:r>
-            <w:r>
-              <w:rPr>
-                <w:rFonts w:ascii="DejaVu Sans" w:hAnsi="DejaVu Sans"/>
-                <w:i w:val="false"/>
-                <w:iCs w:val="false"/>
-              </w:rPr>
-              <w:t xml:space="preserve"> in </w:t>
-            </w:r>
-            <w:r>
-              <w:rPr>
-                <w:rFonts w:ascii="DejaVu Sans" w:hAnsi="DejaVu Sans"/>
-                <w:i w:val="false"/>
-                <w:iCs w:val="false"/>
-              </w:rPr>
-              <w:t>edu.courses</w:t>
-            </w:r>
-            <w:r>
-              <w:rPr>
-                <w:rFonts w:ascii="DejaVu Sans" w:hAnsi="DejaVu Sans"/>
-                <w:i w:val="false"/>
-                <w:iCs w:val="false"/>
-              </w:rPr>
-              <w:t xml:space="preserve"> -%}</w:t>
+              <w:t>{% for course in edu.courses -%}</w:t>
             </w:r>
           </w:p>
           <w:p>
@@ -1185,43 +789,10 @@
             </w:pPr>
             <w:r>
               <w:rPr>
-                <w:rFonts w:ascii="DejaVu Sans" w:hAnsi="DejaVu Sans"/>
-                <w:sz w:val="22"/>
-                <w:szCs w:val="22"/>
-              </w:rPr>
-              <w:t xml:space="preserve">- </w:t>
-            </w:r>
-            <w:r>
-              <w:rPr>
-                <w:rFonts w:ascii="DejaVu Sans" w:hAnsi="DejaVu Sans"/>
-                <w:sz w:val="22"/>
-                <w:szCs w:val="22"/>
-              </w:rPr>
-              <w:t xml:space="preserve"> </w:t>
-            </w:r>
-            <w:r>
-              <w:rPr>
-                <w:rFonts w:ascii="DejaVu Sans" w:hAnsi="DejaVu Sans"/>
-                <w:sz w:val="22"/>
-                <w:szCs w:val="22"/>
-              </w:rPr>
-              <w:t xml:space="preserve">{{ </w:t>
-            </w:r>
-            <w:r>
-              <w:rPr>
-                <w:rFonts w:ascii="DejaVu Sans" w:hAnsi="DejaVu Sans"/>
-                <w:sz w:val="22"/>
-                <w:szCs w:val="22"/>
-              </w:rPr>
-              <w:t>course</w:t>
-            </w:r>
-            <w:r>
-              <w:rPr>
-                <w:rFonts w:ascii="DejaVu Sans" w:hAnsi="DejaVu Sans"/>
-                <w:sz w:val="22"/>
-                <w:szCs w:val="22"/>
-              </w:rPr>
-              <w:t xml:space="preserve"> }}</w:t>
+                <w:sz w:val="22"/>
+                <w:szCs w:val="22"/>
+              </w:rPr>
+              <w:t>-  {{ course }}</w:t>
               <w:br/>
               <w:t>{% endfor %}</w:t>
             </w:r>
@@ -1256,7 +827,6 @@
             </w:pPr>
             <w:r>
               <w:rPr>
-                <w:rFonts w:ascii="DejaVu Sans" w:hAnsi="DejaVu Sans"/>
                 <w:i w:val="false"/>
                 <w:iCs w:val="false"/>
               </w:rPr>
@@ -1292,27 +862,10 @@
             </w:pPr>
             <w:r>
               <w:rPr>
-                <w:rFonts w:ascii="DejaVu Sans" w:hAnsi="DejaVu Sans"/>
-                <w:sz w:val="22"/>
-                <w:szCs w:val="22"/>
-              </w:rPr>
-              <w:t>{%</w:t>
-            </w:r>
-            <w:r>
-              <w:rPr>
-                <w:rFonts w:ascii="DejaVu Sans" w:hAnsi="DejaVu Sans"/>
-                <w:sz w:val="22"/>
-                <w:szCs w:val="22"/>
-              </w:rPr>
-              <w:t>tr</w:t>
-            </w:r>
-            <w:r>
-              <w:rPr>
-                <w:rFonts w:ascii="DejaVu Sans" w:hAnsi="DejaVu Sans"/>
-                <w:sz w:val="22"/>
-                <w:szCs w:val="22"/>
-              </w:rPr>
-              <w:t xml:space="preserve"> endfor %}</w:t>
+                <w:sz w:val="22"/>
+                <w:szCs w:val="22"/>
+              </w:rPr>
+              <w:t>{%tr endfor %}</w:t>
             </w:r>
           </w:p>
         </w:tc>
@@ -1334,7 +887,6 @@
       </w:pPr>
       <w:r>
         <w:rPr>
-          <w:rFonts w:ascii="DejaVu Sans" w:hAnsi="DejaVu Sans"/>
           <w:b/>
           <w:bCs/>
         </w:rPr>
@@ -1356,7 +908,6 @@
       </w:pPr>
       <w:r>
         <w:rPr>
-          <w:rFonts w:ascii="DejaVu Sans" w:hAnsi="DejaVu Sans"/>
           <w:b/>
           <w:bCs/>
         </w:rPr>
@@ -1379,7 +930,6 @@
       </w:pPr>
       <w:r>
         <w:rPr>
-          <w:rFonts w:ascii="DejaVu Sans" w:hAnsi="DejaVu Sans"/>
           <w:b/>
           <w:bCs/>
         </w:rPr>
@@ -1401,7 +951,6 @@
       </w:pPr>
       <w:r>
         <w:rPr>
-          <w:rFonts w:ascii="DejaVu Sans" w:hAnsi="DejaVu Sans"/>
           <w:b/>
           <w:bCs/>
         </w:rPr>
@@ -1424,7 +973,6 @@
       </w:pPr>
       <w:r>
         <w:rPr>
-          <w:rFonts w:ascii="DejaVu Sans" w:hAnsi="DejaVu Sans"/>
           <w:b/>
           <w:bCs/>
           <w:i w:val="false"/>
@@ -1434,7 +982,6 @@
       </w:r>
       <w:r>
         <w:rPr>
-          <w:rFonts w:ascii="DejaVu Sans" w:hAnsi="DejaVu Sans"/>
           <w:b/>
           <w:bCs/>
           <w:i w:val="false"/>
@@ -1444,7 +991,6 @@
       </w:r>
       <w:r>
         <w:rPr>
-          <w:rFonts w:ascii="DejaVu Sans" w:hAnsi="DejaVu Sans"/>
           <w:b/>
           <w:bCs/>
         </w:rPr>
@@ -1452,7 +998,6 @@
       </w:r>
       <w:r>
         <w:rPr>
-          <w:rFonts w:ascii="DejaVu Sans" w:hAnsi="DejaVu Sans"/>
           <w:b w:val="false"/>
           <w:bCs w:val="false"/>
         </w:rPr>
@@ -1475,7 +1020,6 @@
       </w:pPr>
       <w:r>
         <w:rPr>
-          <w:rFonts w:ascii="DejaVu Sans" w:hAnsi="DejaVu Sans"/>
           <w:b/>
           <w:bCs/>
         </w:rPr>
@@ -1679,8 +1223,8 @@
     <w:qFormat/>
     <w:rPr/>
   </w:style>
-  <w:style w:type="character" w:styleId="Bulletsuser">
-    <w:name w:val="Bullets (user)"/>
+  <w:style w:type="character" w:styleId="Bullets">
+    <w:name w:val="Bullets"/>
     <w:qFormat/>
     <w:rPr>
       <w:rFonts w:ascii="OpenSymbol" w:hAnsi="OpenSymbol" w:eastAsia="OpenSymbol" w:cs="OpenSymbol"/>
@@ -1693,8 +1237,8 @@
       <w:rFonts w:ascii="Liberation Mono" w:hAnsi="Liberation Mono" w:eastAsia="Liberation Mono" w:cs="Liberation Mono"/>
     </w:rPr>
   </w:style>
-  <w:style w:type="character" w:styleId="Bullets">
-    <w:name w:val="Bullets"/>
+  <w:style w:type="character" w:styleId="Bulletsuser">
+    <w:name w:val="Bullets (user)"/>
     <w:qFormat/>
     <w:rPr>
       <w:rFonts w:ascii="OpenSymbol" w:hAnsi="OpenSymbol" w:eastAsia="OpenSymbol" w:cs="OpenSymbol"/>
@@ -1827,6 +1371,13 @@
       <w:color w:val="8D72DB"/>
       <w:u w:val="single"/>
     </w:rPr>
+  </w:style>
+  <w:style w:type="paragraph" w:styleId="FrameContentsuser">
+    <w:name w:val="Frame Contents (user)"/>
+    <w:basedOn w:val="Normal"/>
+    <w:qFormat/>
+    <w:pPr/>
+    <w:rPr/>
   </w:style>
   <w:style w:type="paragraph" w:styleId="FrameContents">
     <w:name w:val="Frame Contents"/>

</xml_diff>